<commit_message>
i929: updated WTI Team Guide screenshots.
</commit_message>
<xml_diff>
--- a/projects/WTI-API/doc/User Manual/WTI User Manual.docx
+++ b/projects/WTI-API/doc/User Manual/WTI User Manual.docx
@@ -1,6 +1,6 @@
 
 <file path=word/document.xml><?xml version="1.0" encoding="utf-8"?>
-<w:document xmlns:wpc="http://schemas.microsoft.com/office/word/2010/wordprocessingCanvas" xmlns:mc="http://schemas.openxmlformats.org/markup-compatibility/2006" xmlns:o="urn:schemas-microsoft-com:office:office" xmlns:r="http://schemas.openxmlformats.org/officeDocument/2006/relationships" xmlns:m="http://schemas.openxmlformats.org/officeDocument/2006/math" xmlns:v="urn:schemas-microsoft-com:vml" xmlns:wp14="http://schemas.microsoft.com/office/word/2010/wordprocessingDrawing" xmlns:wp="http://schemas.openxmlformats.org/drawingml/2006/wordprocessingDrawing" xmlns:w10="urn:schemas-microsoft-com:office:word" xmlns:w="http://schemas.openxmlformats.org/wordprocessingml/2006/main" xmlns:w14="http://schemas.microsoft.com/office/word/2010/wordml" xmlns:w15="http://schemas.microsoft.com/office/word/2012/wordml" xmlns:wpg="http://schemas.microsoft.com/office/word/2010/wordprocessingGroup" xmlns:wpi="http://schemas.microsoft.com/office/word/2010/wordprocessingInk" xmlns:wne="http://schemas.microsoft.com/office/word/2006/wordml" xmlns:wps="http://schemas.microsoft.com/office/word/2010/wordprocessingShape" mc:Ignorable="w14 w15 wp14">
+<w:document xmlns:wpc="http://schemas.microsoft.com/office/word/2010/wordprocessingCanvas" xmlns:cx="http://schemas.microsoft.com/office/drawing/2014/chartex" xmlns:cx1="http://schemas.microsoft.com/office/drawing/2015/9/8/chartex" xmlns:cx2="http://schemas.microsoft.com/office/drawing/2015/10/21/chartex" xmlns:cx3="http://schemas.microsoft.com/office/drawing/2016/5/9/chartex" xmlns:cx4="http://schemas.microsoft.com/office/drawing/2016/5/10/chartex" xmlns:cx5="http://schemas.microsoft.com/office/drawing/2016/5/11/chartex" xmlns:cx6="http://schemas.microsoft.com/office/drawing/2016/5/12/chartex" xmlns:cx7="http://schemas.microsoft.com/office/drawing/2016/5/13/chartex" xmlns:cx8="http://schemas.microsoft.com/office/drawing/2016/5/14/chartex" xmlns:mc="http://schemas.openxmlformats.org/markup-compatibility/2006" xmlns:aink="http://schemas.microsoft.com/office/drawing/2016/ink" xmlns:am3d="http://schemas.microsoft.com/office/drawing/2017/model3d" xmlns:o="urn:schemas-microsoft-com:office:office" xmlns:oel="http://schemas.microsoft.com/office/2019/extlst" xmlns:r="http://schemas.openxmlformats.org/officeDocument/2006/relationships" xmlns:m="http://schemas.openxmlformats.org/officeDocument/2006/math" xmlns:v="urn:schemas-microsoft-com:vml" xmlns:wp14="http://schemas.microsoft.com/office/word/2010/wordprocessingDrawing" xmlns:wp="http://schemas.openxmlformats.org/drawingml/2006/wordprocessingDrawing" xmlns:w10="urn:schemas-microsoft-com:office:word" xmlns:w="http://schemas.openxmlformats.org/wordprocessingml/2006/main" xmlns:w14="http://schemas.microsoft.com/office/word/2010/wordml" xmlns:w15="http://schemas.microsoft.com/office/word/2012/wordml" xmlns:w16cex="http://schemas.microsoft.com/office/word/2018/wordml/cex" xmlns:w16cid="http://schemas.microsoft.com/office/word/2016/wordml/cid" xmlns:w16="http://schemas.microsoft.com/office/word/2018/wordml" xmlns:w16sdtdh="http://schemas.microsoft.com/office/word/2020/wordml/sdtdatahash" xmlns:w16se="http://schemas.microsoft.com/office/word/2015/wordml/symex" xmlns:wpg="http://schemas.microsoft.com/office/word/2010/wordprocessingGroup" xmlns:wpi="http://schemas.microsoft.com/office/word/2010/wordprocessingInk" xmlns:wne="http://schemas.microsoft.com/office/word/2006/wordml" xmlns:wps="http://schemas.microsoft.com/office/word/2010/wordprocessingShape" mc:Ignorable="w14 w15 w16se w16cid w16 w16cex w16sdtdh wp14">
   <w:body>
     <w:p>
       <w:pPr>
@@ -137,15 +137,11 @@
         <w:jc w:val="center"/>
       </w:pPr>
       <w:r>
-        <w:rPr>
-          <w:noProof/>
-          <w:lang w:val="en-US"/>
-        </w:rPr>
         <w:drawing>
-          <wp:inline distT="0" distB="0" distL="0" distR="0" wp14:anchorId="28B644A5" wp14:editId="5DCBD5BB">
-            <wp:extent cx="4247272" cy="2493684"/>
-            <wp:effectExtent l="0" t="0" r="1270" b="1905"/>
-            <wp:docPr id="18" name="Picture 18"/>
+          <wp:inline distT="0" distB="0" distL="0" distR="0" wp14:anchorId="5E5EEEC6" wp14:editId="23246F4D">
+            <wp:extent cx="5123772" cy="2764794"/>
+            <wp:effectExtent l="0" t="0" r="1270" b="0"/>
+            <wp:docPr id="583225127" name="Picture 1" descr="A screenshot of a computer&#10;&#10;Description automatically generated"/>
             <wp:cNvGraphicFramePr>
               <a:graphicFrameLocks xmlns:a="http://schemas.openxmlformats.org/drawingml/2006/main" noChangeAspect="1"/>
             </wp:cNvGraphicFramePr>
@@ -153,17 +149,11 @@
               <a:graphicData uri="http://schemas.openxmlformats.org/drawingml/2006/picture">
                 <pic:pic xmlns:pic="http://schemas.openxmlformats.org/drawingml/2006/picture">
                   <pic:nvPicPr>
-                    <pic:cNvPr id="1" name=""/>
+                    <pic:cNvPr id="583225127" name="Picture 1" descr="A screenshot of a computer&#10;&#10;Description automatically generated"/>
                     <pic:cNvPicPr/>
                   </pic:nvPicPr>
                   <pic:blipFill>
-                    <a:blip r:embed="rId8" cstate="print">
-                      <a:extLst>
-                        <a:ext uri="{28A0092B-C50C-407E-A947-70E740481C1C}">
-                          <a14:useLocalDpi xmlns:a14="http://schemas.microsoft.com/office/drawing/2010/main" val="0"/>
-                        </a:ext>
-                      </a:extLst>
-                    </a:blip>
+                    <a:blip r:embed="rId8"/>
                     <a:stretch>
                       <a:fillRect/>
                     </a:stretch>
@@ -171,7 +161,7 @@
                   <pic:spPr>
                     <a:xfrm>
                       <a:off x="0" y="0"/>
-                      <a:ext cx="4267443" cy="2505527"/>
+                      <a:ext cx="5162596" cy="2785744"/>
                     </a:xfrm>
                     <a:prstGeom prst="rect">
                       <a:avLst/>
@@ -330,24 +320,22 @@
       <w:pPr>
         <w:jc w:val="both"/>
       </w:pPr>
-      <w:r>
-        <w:rPr>
-          <w:noProof/>
-          <w:lang w:val="en-US"/>
-        </w:rPr>
+    </w:p>
+    <w:p>
+      <w:pPr>
+        <w:jc w:val="both"/>
+      </w:pPr>
+    </w:p>
+    <w:p>
+      <w:pPr>
+        <w:jc w:val="center"/>
+      </w:pPr>
+      <w:r>
         <w:drawing>
-          <wp:anchor distT="0" distB="0" distL="114300" distR="114300" simplePos="0" relativeHeight="251659264" behindDoc="0" locked="0" layoutInCell="1" allowOverlap="1" wp14:anchorId="3F1C7998" wp14:editId="4271965C">
-            <wp:simplePos x="0" y="0"/>
-            <wp:positionH relativeFrom="margin">
-              <wp:align>center</wp:align>
-            </wp:positionH>
-            <wp:positionV relativeFrom="paragraph">
-              <wp:posOffset>177690</wp:posOffset>
-            </wp:positionV>
-            <wp:extent cx="4456430" cy="2399665"/>
-            <wp:effectExtent l="0" t="0" r="1270" b="635"/>
-            <wp:wrapTopAndBottom/>
-            <wp:docPr id="19" name="Picture 19"/>
+          <wp:inline distT="0" distB="0" distL="0" distR="0" wp14:anchorId="46A0AD3D" wp14:editId="5737CB3D">
+            <wp:extent cx="4531272" cy="2445080"/>
+            <wp:effectExtent l="0" t="0" r="3175" b="0"/>
+            <wp:docPr id="277950818" name="Picture 1" descr="A screenshot of a computer&#10;&#10;Description automatically generated"/>
             <wp:cNvGraphicFramePr>
               <a:graphicFrameLocks xmlns:a="http://schemas.openxmlformats.org/drawingml/2006/main" noChangeAspect="1"/>
             </wp:cNvGraphicFramePr>
@@ -355,17 +343,11 @@
               <a:graphicData uri="http://schemas.openxmlformats.org/drawingml/2006/picture">
                 <pic:pic xmlns:pic="http://schemas.openxmlformats.org/drawingml/2006/picture">
                   <pic:nvPicPr>
-                    <pic:cNvPr id="1" name=""/>
+                    <pic:cNvPr id="277950818" name="Picture 1" descr="A screenshot of a computer&#10;&#10;Description automatically generated"/>
                     <pic:cNvPicPr/>
                   </pic:nvPicPr>
                   <pic:blipFill>
-                    <a:blip r:embed="rId9" cstate="print">
-                      <a:extLst>
-                        <a:ext uri="{28A0092B-C50C-407E-A947-70E740481C1C}">
-                          <a14:useLocalDpi xmlns:a14="http://schemas.microsoft.com/office/drawing/2010/main" val="0"/>
-                        </a:ext>
-                      </a:extLst>
-                    </a:blip>
+                    <a:blip r:embed="rId9"/>
                     <a:stretch>
                       <a:fillRect/>
                     </a:stretch>
@@ -373,7 +355,7 @@
                   <pic:spPr>
                     <a:xfrm>
                       <a:off x="0" y="0"/>
-                      <a:ext cx="4456430" cy="2399665"/>
+                      <a:ext cx="4546569" cy="2453334"/>
                     </a:xfrm>
                     <a:prstGeom prst="rect">
                       <a:avLst/>
@@ -382,13 +364,7 @@
                 </pic:pic>
               </a:graphicData>
             </a:graphic>
-            <wp14:sizeRelH relativeFrom="page">
-              <wp14:pctWidth>0</wp14:pctWidth>
-            </wp14:sizeRelH>
-            <wp14:sizeRelV relativeFrom="page">
-              <wp14:pctHeight>0</wp14:pctHeight>
-            </wp14:sizeRelV>
-          </wp:anchor>
+          </wp:inline>
         </w:drawing>
       </w:r>
     </w:p>
@@ -482,7 +458,7 @@
           <w:lang w:val="en-US"/>
         </w:rPr>
         <w:drawing>
-          <wp:anchor distT="0" distB="0" distL="114300" distR="114300" simplePos="0" relativeHeight="251660288" behindDoc="0" locked="0" layoutInCell="1" allowOverlap="1">
+          <wp:anchor distT="0" distB="0" distL="114300" distR="114300" simplePos="0" relativeHeight="251660288" behindDoc="0" locked="0" layoutInCell="1" allowOverlap="1" wp14:anchorId="78F94039" wp14:editId="0D21B88E">
             <wp:simplePos x="0" y="0"/>
             <wp:positionH relativeFrom="page">
               <wp:align>center</wp:align>
@@ -668,7 +644,7 @@
           <w:lang w:val="en-US"/>
         </w:rPr>
         <w:drawing>
-          <wp:inline distT="114300" distB="114300" distL="114300" distR="114300">
+          <wp:inline distT="114300" distB="114300" distL="114300" distR="114300" wp14:anchorId="61B1DE26" wp14:editId="7FA44B57">
             <wp:extent cx="159954" cy="163388"/>
             <wp:effectExtent l="0" t="0" r="0" b="8255"/>
             <wp:docPr id="11" name="image1.jpg"/>
@@ -757,7 +733,7 @@
           <w:lang w:val="en-US"/>
         </w:rPr>
         <w:drawing>
-          <wp:inline distT="114300" distB="114300" distL="114300" distR="114300">
+          <wp:inline distT="114300" distB="114300" distL="114300" distR="114300" wp14:anchorId="5CEB4C41" wp14:editId="47CEA068">
             <wp:extent cx="170526" cy="181410"/>
             <wp:effectExtent l="0" t="0" r="1270" b="9525"/>
             <wp:docPr id="3" name="image1.jpg"/>
@@ -921,11 +897,135 @@
     </w:p>
     <w:p>
       <w:pPr>
+        <w:spacing w:before="120"/>
+        <w:jc w:val="both"/>
+      </w:pPr>
+    </w:p>
+    <w:p>
+      <w:pPr>
+        <w:spacing w:before="120" w:line="240" w:lineRule="auto"/>
+        <w:jc w:val="both"/>
+      </w:pPr>
+      <w:r>
+        <w:drawing>
+          <wp:anchor distT="0" distB="0" distL="114300" distR="114300" simplePos="0" relativeHeight="251670528" behindDoc="0" locked="0" layoutInCell="1" allowOverlap="1" wp14:anchorId="1B8B2014" wp14:editId="4792D06D">
+            <wp:simplePos x="0" y="0"/>
+            <wp:positionH relativeFrom="margin">
+              <wp:align>center</wp:align>
+            </wp:positionH>
+            <wp:positionV relativeFrom="paragraph">
+              <wp:posOffset>615819</wp:posOffset>
+            </wp:positionV>
+            <wp:extent cx="1682115" cy="292100"/>
+            <wp:effectExtent l="0" t="0" r="0" b="0"/>
+            <wp:wrapTopAndBottom/>
+            <wp:docPr id="840447542" name="Picture 1" descr="A green rectangle with black text&#10;&#10;Description automatically generated"/>
+            <wp:cNvGraphicFramePr>
+              <a:graphicFrameLocks xmlns:a="http://schemas.openxmlformats.org/drawingml/2006/main" noChangeAspect="1"/>
+            </wp:cNvGraphicFramePr>
+            <a:graphic xmlns:a="http://schemas.openxmlformats.org/drawingml/2006/main">
+              <a:graphicData uri="http://schemas.openxmlformats.org/drawingml/2006/picture">
+                <pic:pic xmlns:pic="http://schemas.openxmlformats.org/drawingml/2006/picture">
+                  <pic:nvPicPr>
+                    <pic:cNvPr id="840447542" name="Picture 1" descr="A green rectangle with black text&#10;&#10;Description automatically generated"/>
+                    <pic:cNvPicPr/>
+                  </pic:nvPicPr>
+                  <pic:blipFill>
+                    <a:blip r:embed="rId13">
+                      <a:extLst>
+                        <a:ext uri="{28A0092B-C50C-407E-A947-70E740481C1C}">
+                          <a14:useLocalDpi xmlns:a14="http://schemas.microsoft.com/office/drawing/2010/main" val="0"/>
+                        </a:ext>
+                      </a:extLst>
+                    </a:blip>
+                    <a:stretch>
+                      <a:fillRect/>
+                    </a:stretch>
+                  </pic:blipFill>
+                  <pic:spPr>
+                    <a:xfrm>
+                      <a:off x="0" y="0"/>
+                      <a:ext cx="1682115" cy="292100"/>
+                    </a:xfrm>
+                    <a:prstGeom prst="rect">
+                      <a:avLst/>
+                    </a:prstGeom>
+                  </pic:spPr>
+                </pic:pic>
+              </a:graphicData>
+            </a:graphic>
+            <wp14:sizeRelH relativeFrom="margin">
+              <wp14:pctWidth>0</wp14:pctWidth>
+            </wp14:sizeRelH>
+            <wp14:sizeRelV relativeFrom="margin">
+              <wp14:pctHeight>0</wp14:pctHeight>
+            </wp14:sizeRelV>
+          </wp:anchor>
+        </w:drawing>
+      </w:r>
+      <w:r>
+        <w:t xml:space="preserve">When a </w:t>
+      </w:r>
+      <w:r>
+        <w:t>submission</w:t>
+      </w:r>
+      <w:r>
+        <w:t xml:space="preserve"> has been </w:t>
+      </w:r>
+      <w:r>
+        <w:t xml:space="preserve">successfully </w:t>
+      </w:r>
+      <w:r>
+        <w:t xml:space="preserve">received by the </w:t>
+      </w:r>
+      <w:r>
+        <w:t>PC</w:t>
+      </w:r>
+      <w:r>
+        <w:rPr>
+          <w:vertAlign w:val="superscript"/>
+        </w:rPr>
+        <w:t>2</w:t>
+      </w:r>
+      <w:r>
+        <w:t xml:space="preserve"> system, a Submission Confirmation message like the following will be displayed:</w:t>
+      </w:r>
+    </w:p>
+    <w:p>
+      <w:pPr>
+        <w:spacing w:before="120"/>
+        <w:jc w:val="both"/>
+      </w:pPr>
+    </w:p>
+    <w:p>
+      <w:pPr>
+        <w:spacing w:before="120"/>
+        <w:jc w:val="both"/>
+      </w:pPr>
+      <w:r>
+        <w:t>Click the Close button to dismiss the message.</w:t>
+      </w:r>
+    </w:p>
+    <w:p>
+      <w:pPr>
+        <w:spacing w:before="120"/>
+        <w:jc w:val="center"/>
+      </w:pPr>
+    </w:p>
+    <w:p>
+      <w:pPr>
+        <w:spacing w:before="120"/>
+        <w:jc w:val="center"/>
+      </w:pPr>
+    </w:p>
+    <w:p>
+      <w:pPr>
         <w:pStyle w:val="Heading1"/>
         <w:jc w:val="both"/>
       </w:pPr>
       <w:bookmarkStart w:id="2" w:name="_Toc38041864"/>
       <w:r>
+        <w:lastRenderedPageBreak/>
         <w:t xml:space="preserve">Viewing </w:t>
       </w:r>
       <w:r>
@@ -946,7 +1046,7 @@
           <w:lang w:val="en-US"/>
         </w:rPr>
         <w:drawing>
-          <wp:anchor distT="0" distB="0" distL="114300" distR="114300" simplePos="0" relativeHeight="251665408" behindDoc="0" locked="0" layoutInCell="1" allowOverlap="1">
+          <wp:anchor distT="0" distB="0" distL="114300" distR="114300" simplePos="0" relativeHeight="251665408" behindDoc="0" locked="0" layoutInCell="1" allowOverlap="1" wp14:anchorId="2D6C713E" wp14:editId="7B9462F4">
             <wp:simplePos x="0" y="0"/>
             <wp:positionH relativeFrom="page">
               <wp:align>center</wp:align>
@@ -969,7 +1069,7 @@
                     <pic:cNvPicPr/>
                   </pic:nvPicPr>
                   <pic:blipFill rotWithShape="1">
-                    <a:blip r:embed="rId13" cstate="print">
+                    <a:blip r:embed="rId14" cstate="print">
                       <a:extLst>
                         <a:ext uri="{28A0092B-C50C-407E-A947-70E740481C1C}">
                           <a14:useLocalDpi xmlns:a14="http://schemas.microsoft.com/office/drawing/2010/main" val="0"/>
@@ -1031,12 +1131,186 @@
         <w:jc w:val="both"/>
       </w:pPr>
       <w:r>
+        <w:drawing>
+          <wp:anchor distT="0" distB="0" distL="114300" distR="114300" simplePos="0" relativeHeight="251678720" behindDoc="0" locked="0" layoutInCell="1" allowOverlap="1" wp14:anchorId="36C1FBD6" wp14:editId="18F0F221">
+            <wp:simplePos x="0" y="0"/>
+            <wp:positionH relativeFrom="column">
+              <wp:posOffset>3476625</wp:posOffset>
+            </wp:positionH>
+            <wp:positionV relativeFrom="paragraph">
+              <wp:posOffset>749935</wp:posOffset>
+            </wp:positionV>
+            <wp:extent cx="2014103" cy="163195"/>
+            <wp:effectExtent l="0" t="0" r="5715" b="8255"/>
+            <wp:wrapNone/>
+            <wp:docPr id="816707259" name="Picture 1"/>
+            <wp:cNvGraphicFramePr>
+              <a:graphicFrameLocks xmlns:a="http://schemas.openxmlformats.org/drawingml/2006/main" noChangeAspect="1"/>
+            </wp:cNvGraphicFramePr>
+            <a:graphic xmlns:a="http://schemas.openxmlformats.org/drawingml/2006/main">
+              <a:graphicData uri="http://schemas.openxmlformats.org/drawingml/2006/picture">
+                <pic:pic xmlns:pic="http://schemas.openxmlformats.org/drawingml/2006/picture">
+                  <pic:nvPicPr>
+                    <pic:cNvPr id="816707259" name=""/>
+                    <pic:cNvPicPr/>
+                  </pic:nvPicPr>
+                  <pic:blipFill>
+                    <a:blip r:embed="rId15" cstate="print">
+                      <a:extLst>
+                        <a:ext uri="{28A0092B-C50C-407E-A947-70E740481C1C}">
+                          <a14:useLocalDpi xmlns:a14="http://schemas.microsoft.com/office/drawing/2010/main" val="0"/>
+                        </a:ext>
+                      </a:extLst>
+                    </a:blip>
+                    <a:stretch>
+                      <a:fillRect/>
+                    </a:stretch>
+                  </pic:blipFill>
+                  <pic:spPr>
+                    <a:xfrm>
+                      <a:off x="0" y="0"/>
+                      <a:ext cx="2021139" cy="163765"/>
+                    </a:xfrm>
+                    <a:prstGeom prst="rect">
+                      <a:avLst/>
+                    </a:prstGeom>
+                  </pic:spPr>
+                </pic:pic>
+              </a:graphicData>
+            </a:graphic>
+            <wp14:sizeRelH relativeFrom="margin">
+              <wp14:pctWidth>0</wp14:pctWidth>
+            </wp14:sizeRelH>
+            <wp14:sizeRelV relativeFrom="margin">
+              <wp14:pctHeight>0</wp14:pctHeight>
+            </wp14:sizeRelV>
+          </wp:anchor>
+        </w:drawing>
+      </w:r>
+      <w:r>
+        <w:rPr>
+          <w:noProof/>
+        </w:rPr>
+        <w:drawing>
+          <wp:anchor distT="0" distB="0" distL="114300" distR="114300" simplePos="0" relativeHeight="251676672" behindDoc="0" locked="0" layoutInCell="1" allowOverlap="1" wp14:anchorId="38204325" wp14:editId="4CB9265A">
+            <wp:simplePos x="0" y="0"/>
+            <wp:positionH relativeFrom="page">
+              <wp:posOffset>3366928</wp:posOffset>
+            </wp:positionH>
+            <wp:positionV relativeFrom="paragraph">
+              <wp:posOffset>2713800</wp:posOffset>
+            </wp:positionV>
+            <wp:extent cx="1030448" cy="107060"/>
+            <wp:effectExtent l="0" t="0" r="0" b="7620"/>
+            <wp:wrapNone/>
+            <wp:docPr id="122879199" name="Picture 1"/>
+            <wp:cNvGraphicFramePr>
+              <a:graphicFrameLocks xmlns:a="http://schemas.openxmlformats.org/drawingml/2006/main" noChangeAspect="1"/>
+            </wp:cNvGraphicFramePr>
+            <a:graphic xmlns:a="http://schemas.openxmlformats.org/drawingml/2006/main">
+              <a:graphicData uri="http://schemas.openxmlformats.org/drawingml/2006/picture">
+                <pic:pic xmlns:pic="http://schemas.openxmlformats.org/drawingml/2006/picture">
+                  <pic:nvPicPr>
+                    <pic:cNvPr id="645249945" name=""/>
+                    <pic:cNvPicPr/>
+                  </pic:nvPicPr>
+                  <pic:blipFill>
+                    <a:blip r:embed="rId16" cstate="print">
+                      <a:extLst>
+                        <a:ext uri="{28A0092B-C50C-407E-A947-70E740481C1C}">
+                          <a14:useLocalDpi xmlns:a14="http://schemas.microsoft.com/office/drawing/2010/main" val="0"/>
+                        </a:ext>
+                      </a:extLst>
+                    </a:blip>
+                    <a:stretch>
+                      <a:fillRect/>
+                    </a:stretch>
+                  </pic:blipFill>
+                  <pic:spPr>
+                    <a:xfrm>
+                      <a:off x="0" y="0"/>
+                      <a:ext cx="1059822" cy="110112"/>
+                    </a:xfrm>
+                    <a:prstGeom prst="rect">
+                      <a:avLst/>
+                    </a:prstGeom>
+                  </pic:spPr>
+                </pic:pic>
+              </a:graphicData>
+            </a:graphic>
+            <wp14:sizeRelH relativeFrom="margin">
+              <wp14:pctWidth>0</wp14:pctWidth>
+            </wp14:sizeRelH>
+            <wp14:sizeRelV relativeFrom="margin">
+              <wp14:pctHeight>0</wp14:pctHeight>
+            </wp14:sizeRelV>
+          </wp:anchor>
+        </w:drawing>
+      </w:r>
+      <w:r>
+        <w:drawing>
+          <wp:anchor distT="0" distB="0" distL="114300" distR="114300" simplePos="0" relativeHeight="251671552" behindDoc="0" locked="0" layoutInCell="1" allowOverlap="1" wp14:anchorId="4AA8D473" wp14:editId="0AED4D3F">
+            <wp:simplePos x="0" y="0"/>
+            <wp:positionH relativeFrom="column">
+              <wp:posOffset>2876399</wp:posOffset>
+            </wp:positionH>
+            <wp:positionV relativeFrom="paragraph">
+              <wp:posOffset>739580</wp:posOffset>
+            </wp:positionV>
+            <wp:extent cx="441476" cy="142630"/>
+            <wp:effectExtent l="0" t="0" r="0" b="0"/>
+            <wp:wrapNone/>
+            <wp:docPr id="1736252949" name="Picture 1"/>
+            <wp:cNvGraphicFramePr>
+              <a:graphicFrameLocks xmlns:a="http://schemas.openxmlformats.org/drawingml/2006/main" noChangeAspect="1"/>
+            </wp:cNvGraphicFramePr>
+            <a:graphic xmlns:a="http://schemas.openxmlformats.org/drawingml/2006/main">
+              <a:graphicData uri="http://schemas.openxmlformats.org/drawingml/2006/picture">
+                <pic:pic xmlns:pic="http://schemas.openxmlformats.org/drawingml/2006/picture">
+                  <pic:nvPicPr>
+                    <pic:cNvPr id="1736252949" name=""/>
+                    <pic:cNvPicPr/>
+                  </pic:nvPicPr>
+                  <pic:blipFill>
+                    <a:blip r:embed="rId17" cstate="print">
+                      <a:extLst>
+                        <a:ext uri="{28A0092B-C50C-407E-A947-70E740481C1C}">
+                          <a14:useLocalDpi xmlns:a14="http://schemas.microsoft.com/office/drawing/2010/main" val="0"/>
+                        </a:ext>
+                      </a:extLst>
+                    </a:blip>
+                    <a:stretch>
+                      <a:fillRect/>
+                    </a:stretch>
+                  </pic:blipFill>
+                  <pic:spPr>
+                    <a:xfrm>
+                      <a:off x="0" y="0"/>
+                      <a:ext cx="448658" cy="144950"/>
+                    </a:xfrm>
+                    <a:prstGeom prst="rect">
+                      <a:avLst/>
+                    </a:prstGeom>
+                  </pic:spPr>
+                </pic:pic>
+              </a:graphicData>
+            </a:graphic>
+            <wp14:sizeRelH relativeFrom="margin">
+              <wp14:pctWidth>0</wp14:pctWidth>
+            </wp14:sizeRelH>
+            <wp14:sizeRelV relativeFrom="margin">
+              <wp14:pctHeight>0</wp14:pctHeight>
+            </wp14:sizeRelV>
+          </wp:anchor>
+        </w:drawing>
+      </w:r>
+      <w:r>
         <w:rPr>
           <w:noProof/>
           <w:lang w:val="en-US"/>
         </w:rPr>
         <w:drawing>
-          <wp:anchor distT="0" distB="0" distL="114300" distR="114300" simplePos="0" relativeHeight="251663360" behindDoc="0" locked="0" layoutInCell="1" allowOverlap="1">
+          <wp:anchor distT="0" distB="0" distL="114300" distR="114300" simplePos="0" relativeHeight="251663360" behindDoc="0" locked="0" layoutInCell="1" allowOverlap="1" wp14:anchorId="44490BDF" wp14:editId="41593DB5">
             <wp:simplePos x="0" y="0"/>
             <wp:positionH relativeFrom="margin">
               <wp:align>center</wp:align>
@@ -1059,7 +1333,7 @@
                     <pic:cNvPicPr/>
                   </pic:nvPicPr>
                   <pic:blipFill>
-                    <a:blip r:embed="rId14" cstate="print">
+                    <a:blip r:embed="rId18" cstate="print">
                       <a:extLst>
                         <a:ext uri="{28A0092B-C50C-407E-A947-70E740481C1C}">
                           <a14:useLocalDpi xmlns:a14="http://schemas.microsoft.com/office/drawing/2010/main" val="0"/>
@@ -1151,6 +1425,9 @@
       <w:r>
         <w:t>page, which will look something like the following:</w:t>
       </w:r>
+      <w:r>
+        <w:t xml:space="preserve"> </w:t>
+      </w:r>
     </w:p>
     <w:p>
       <w:pPr>
@@ -1500,14 +1777,12 @@
       <w:r>
         <w:t xml:space="preserve">By default (if no run type filter is chosen) or if the </w:t>
       </w:r>
-      <w:proofErr w:type="gramStart"/>
       <w:r>
         <w:rPr>
           <w:b/>
         </w:rPr>
         <w:t>Both</w:t>
       </w:r>
-      <w:proofErr w:type="gramEnd"/>
       <w:r>
         <w:t xml:space="preserve"> radio button is clicked, all run types will be displayed.  </w:t>
       </w:r>
@@ -1577,6 +1852,7 @@
         <w:jc w:val="both"/>
       </w:pPr>
       <w:r>
+        <w:lastRenderedPageBreak/>
         <w:t xml:space="preserve">Filtering by </w:t>
       </w:r>
       <w:r>
@@ -1704,12 +1980,6 @@
     </w:p>
     <w:p>
       <w:pPr>
-        <w:spacing w:before="60"/>
-        <w:jc w:val="both"/>
-      </w:pPr>
-    </w:p>
-    <w:p>
-      <w:pPr>
         <w:jc w:val="both"/>
       </w:pPr>
     </w:p>
@@ -1788,7 +2058,7 @@
           <w:lang w:val="en-US"/>
         </w:rPr>
         <w:drawing>
-          <wp:anchor distT="0" distB="0" distL="114300" distR="114300" simplePos="0" relativeHeight="251664384" behindDoc="0" locked="0" layoutInCell="1" allowOverlap="1">
+          <wp:anchor distT="0" distB="0" distL="114300" distR="114300" simplePos="0" relativeHeight="251664384" behindDoc="0" locked="0" layoutInCell="1" allowOverlap="1" wp14:anchorId="17A11E7A" wp14:editId="1B1ADA02">
             <wp:simplePos x="0" y="0"/>
             <wp:positionH relativeFrom="column">
               <wp:posOffset>2387600</wp:posOffset>
@@ -1811,7 +2081,7 @@
                     <pic:cNvPicPr/>
                   </pic:nvPicPr>
                   <pic:blipFill rotWithShape="1">
-                    <a:blip r:embed="rId15" cstate="print">
+                    <a:blip r:embed="rId19" cstate="print">
                       <a:extLst>
                         <a:ext uri="{28A0092B-C50C-407E-A947-70E740481C1C}">
                           <a14:useLocalDpi xmlns:a14="http://schemas.microsoft.com/office/drawing/2010/main" val="0"/>
@@ -1943,16 +2213,12 @@
     </w:p>
     <w:p>
       <w:pPr>
-        <w:jc w:val="both"/>
-      </w:pPr>
-    </w:p>
-    <w:p>
-      <w:pPr>
         <w:pStyle w:val="Heading1"/>
         <w:jc w:val="both"/>
       </w:pPr>
       <w:bookmarkStart w:id="3" w:name="_Toc38041865"/>
       <w:r>
+        <w:lastRenderedPageBreak/>
         <w:t>Clarification</w:t>
       </w:r>
       <w:bookmarkEnd w:id="3"/>
@@ -1964,13 +2230,187 @@
       <w:pPr>
         <w:jc w:val="both"/>
       </w:pPr>
+      <w:r>
+        <w:drawing>
+          <wp:anchor distT="0" distB="0" distL="114300" distR="114300" simplePos="0" relativeHeight="251680768" behindDoc="0" locked="0" layoutInCell="1" allowOverlap="1" wp14:anchorId="0A01CB4A" wp14:editId="060F6DB8">
+            <wp:simplePos x="0" y="0"/>
+            <wp:positionH relativeFrom="margin">
+              <wp:posOffset>4044950</wp:posOffset>
+            </wp:positionH>
+            <wp:positionV relativeFrom="paragraph">
+              <wp:posOffset>835025</wp:posOffset>
+            </wp:positionV>
+            <wp:extent cx="1793875" cy="168340"/>
+            <wp:effectExtent l="0" t="0" r="0" b="3175"/>
+            <wp:wrapNone/>
+            <wp:docPr id="2032586333" name="Picture 1"/>
+            <wp:cNvGraphicFramePr>
+              <a:graphicFrameLocks xmlns:a="http://schemas.openxmlformats.org/drawingml/2006/main" noChangeAspect="1"/>
+            </wp:cNvGraphicFramePr>
+            <a:graphic xmlns:a="http://schemas.openxmlformats.org/drawingml/2006/main">
+              <a:graphicData uri="http://schemas.openxmlformats.org/drawingml/2006/picture">
+                <pic:pic xmlns:pic="http://schemas.openxmlformats.org/drawingml/2006/picture">
+                  <pic:nvPicPr>
+                    <pic:cNvPr id="2032586333" name=""/>
+                    <pic:cNvPicPr/>
+                  </pic:nvPicPr>
+                  <pic:blipFill>
+                    <a:blip r:embed="rId20" cstate="print">
+                      <a:extLst>
+                        <a:ext uri="{28A0092B-C50C-407E-A947-70E740481C1C}">
+                          <a14:useLocalDpi xmlns:a14="http://schemas.microsoft.com/office/drawing/2010/main" val="0"/>
+                        </a:ext>
+                      </a:extLst>
+                    </a:blip>
+                    <a:stretch>
+                      <a:fillRect/>
+                    </a:stretch>
+                  </pic:blipFill>
+                  <pic:spPr>
+                    <a:xfrm>
+                      <a:off x="0" y="0"/>
+                      <a:ext cx="1793875" cy="168340"/>
+                    </a:xfrm>
+                    <a:prstGeom prst="rect">
+                      <a:avLst/>
+                    </a:prstGeom>
+                  </pic:spPr>
+                </pic:pic>
+              </a:graphicData>
+            </a:graphic>
+            <wp14:sizeRelH relativeFrom="margin">
+              <wp14:pctWidth>0</wp14:pctWidth>
+            </wp14:sizeRelH>
+            <wp14:sizeRelV relativeFrom="margin">
+              <wp14:pctHeight>0</wp14:pctHeight>
+            </wp14:sizeRelV>
+          </wp:anchor>
+        </w:drawing>
+      </w:r>
+      <w:r>
+        <w:rPr>
+          <w:noProof/>
+        </w:rPr>
+        <w:drawing>
+          <wp:anchor distT="0" distB="0" distL="114300" distR="114300" simplePos="0" relativeHeight="251674624" behindDoc="0" locked="0" layoutInCell="1" allowOverlap="1" wp14:anchorId="7B56A924" wp14:editId="794FF169">
+            <wp:simplePos x="0" y="0"/>
+            <wp:positionH relativeFrom="page">
+              <wp:posOffset>3338357</wp:posOffset>
+            </wp:positionH>
+            <wp:positionV relativeFrom="paragraph">
+              <wp:posOffset>3168032</wp:posOffset>
+            </wp:positionV>
+            <wp:extent cx="1087594" cy="112996"/>
+            <wp:effectExtent l="0" t="0" r="0" b="1905"/>
+            <wp:wrapNone/>
+            <wp:docPr id="645249945" name="Picture 1"/>
+            <wp:cNvGraphicFramePr>
+              <a:graphicFrameLocks xmlns:a="http://schemas.openxmlformats.org/drawingml/2006/main" noChangeAspect="1"/>
+            </wp:cNvGraphicFramePr>
+            <a:graphic xmlns:a="http://schemas.openxmlformats.org/drawingml/2006/main">
+              <a:graphicData uri="http://schemas.openxmlformats.org/drawingml/2006/picture">
+                <pic:pic xmlns:pic="http://schemas.openxmlformats.org/drawingml/2006/picture">
+                  <pic:nvPicPr>
+                    <pic:cNvPr id="645249945" name=""/>
+                    <pic:cNvPicPr/>
+                  </pic:nvPicPr>
+                  <pic:blipFill>
+                    <a:blip r:embed="rId16" cstate="print">
+                      <a:extLst>
+                        <a:ext uri="{28A0092B-C50C-407E-A947-70E740481C1C}">
+                          <a14:useLocalDpi xmlns:a14="http://schemas.microsoft.com/office/drawing/2010/main" val="0"/>
+                        </a:ext>
+                      </a:extLst>
+                    </a:blip>
+                    <a:stretch>
+                      <a:fillRect/>
+                    </a:stretch>
+                  </pic:blipFill>
+                  <pic:spPr>
+                    <a:xfrm>
+                      <a:off x="0" y="0"/>
+                      <a:ext cx="1152746" cy="119765"/>
+                    </a:xfrm>
+                    <a:prstGeom prst="rect">
+                      <a:avLst/>
+                    </a:prstGeom>
+                  </pic:spPr>
+                </pic:pic>
+              </a:graphicData>
+            </a:graphic>
+            <wp14:sizeRelH relativeFrom="margin">
+              <wp14:pctWidth>0</wp14:pctWidth>
+            </wp14:sizeRelH>
+            <wp14:sizeRelV relativeFrom="margin">
+              <wp14:pctHeight>0</wp14:pctHeight>
+            </wp14:sizeRelV>
+          </wp:anchor>
+        </w:drawing>
+      </w:r>
+      <w:r>
+        <w:drawing>
+          <wp:anchor distT="0" distB="0" distL="114300" distR="114300" simplePos="0" relativeHeight="251673600" behindDoc="0" locked="0" layoutInCell="1" allowOverlap="1" wp14:anchorId="4447ACC8" wp14:editId="7CF90C0B">
+            <wp:simplePos x="0" y="0"/>
+            <wp:positionH relativeFrom="margin">
+              <wp:align>center</wp:align>
+            </wp:positionH>
+            <wp:positionV relativeFrom="paragraph">
+              <wp:posOffset>835660</wp:posOffset>
+            </wp:positionV>
+            <wp:extent cx="441476" cy="142630"/>
+            <wp:effectExtent l="0" t="0" r="0" b="0"/>
+            <wp:wrapNone/>
+            <wp:docPr id="138437894" name="Picture 1"/>
+            <wp:cNvGraphicFramePr>
+              <a:graphicFrameLocks xmlns:a="http://schemas.openxmlformats.org/drawingml/2006/main" noChangeAspect="1"/>
+            </wp:cNvGraphicFramePr>
+            <a:graphic xmlns:a="http://schemas.openxmlformats.org/drawingml/2006/main">
+              <a:graphicData uri="http://schemas.openxmlformats.org/drawingml/2006/picture">
+                <pic:pic xmlns:pic="http://schemas.openxmlformats.org/drawingml/2006/picture">
+                  <pic:nvPicPr>
+                    <pic:cNvPr id="1736252949" name=""/>
+                    <pic:cNvPicPr/>
+                  </pic:nvPicPr>
+                  <pic:blipFill>
+                    <a:blip r:embed="rId17" cstate="print">
+                      <a:extLst>
+                        <a:ext uri="{28A0092B-C50C-407E-A947-70E740481C1C}">
+                          <a14:useLocalDpi xmlns:a14="http://schemas.microsoft.com/office/drawing/2010/main" val="0"/>
+                        </a:ext>
+                      </a:extLst>
+                    </a:blip>
+                    <a:stretch>
+                      <a:fillRect/>
+                    </a:stretch>
+                  </pic:blipFill>
+                  <pic:spPr>
+                    <a:xfrm>
+                      <a:off x="0" y="0"/>
+                      <a:ext cx="441476" cy="142630"/>
+                    </a:xfrm>
+                    <a:prstGeom prst="rect">
+                      <a:avLst/>
+                    </a:prstGeom>
+                  </pic:spPr>
+                </pic:pic>
+              </a:graphicData>
+            </a:graphic>
+            <wp14:sizeRelH relativeFrom="margin">
+              <wp14:pctWidth>0</wp14:pctWidth>
+            </wp14:sizeRelH>
+            <wp14:sizeRelV relativeFrom="margin">
+              <wp14:pctHeight>0</wp14:pctHeight>
+            </wp14:sizeRelV>
+          </wp:anchor>
+        </w:drawing>
+      </w:r>
       <w:r>
         <w:rPr>
           <w:noProof/>
           <w:lang w:val="en-US"/>
         </w:rPr>
         <w:drawing>
-          <wp:anchor distT="0" distB="0" distL="114300" distR="114300" simplePos="0" relativeHeight="251666432" behindDoc="0" locked="0" layoutInCell="1" allowOverlap="1">
+          <wp:anchor distT="0" distB="0" distL="114300" distR="114300" simplePos="0" relativeHeight="251666432" behindDoc="0" locked="0" layoutInCell="1" allowOverlap="1" wp14:anchorId="702A2E3A" wp14:editId="1D3C6D6B">
             <wp:simplePos x="0" y="0"/>
             <wp:positionH relativeFrom="margin">
               <wp:align>center</wp:align>
@@ -1993,7 +2433,7 @@
                     <pic:cNvPicPr/>
                   </pic:nvPicPr>
                   <pic:blipFill>
-                    <a:blip r:embed="rId16" cstate="print">
+                    <a:blip r:embed="rId21" cstate="print">
                       <a:extLst>
                         <a:ext uri="{28A0092B-C50C-407E-A947-70E740481C1C}">
                           <a14:useLocalDpi xmlns:a14="http://schemas.microsoft.com/office/drawing/2010/main" val="0"/>
@@ -2049,6 +2489,12 @@
       <w:r>
         <w:t xml:space="preserve"> page, which will look something like this:</w:t>
       </w:r>
+      <w:r>
+        <w:rPr>
+          <w:noProof/>
+        </w:rPr>
+        <w:t xml:space="preserve"> </w:t>
+      </w:r>
     </w:p>
     <w:p>
       <w:pPr>
@@ -2077,9 +2523,8 @@
           <w:noProof/>
           <w:lang w:val="en-US"/>
         </w:rPr>
-        <w:lastRenderedPageBreak/>
         <w:drawing>
-          <wp:anchor distT="0" distB="0" distL="114300" distR="114300" simplePos="0" relativeHeight="251667456" behindDoc="0" locked="0" layoutInCell="1" allowOverlap="1">
+          <wp:anchor distT="0" distB="0" distL="114300" distR="114300" simplePos="0" relativeHeight="251667456" behindDoc="0" locked="0" layoutInCell="1" allowOverlap="1" wp14:anchorId="323E6F93" wp14:editId="204B1BBE">
             <wp:simplePos x="0" y="0"/>
             <wp:positionH relativeFrom="margin">
               <wp:align>center</wp:align>
@@ -2102,7 +2547,7 @@
                     <pic:cNvPicPr/>
                   </pic:nvPicPr>
                   <pic:blipFill rotWithShape="1">
-                    <a:blip r:embed="rId17" cstate="print">
+                    <a:blip r:embed="rId22" cstate="print">
                       <a:extLst>
                         <a:ext uri="{28A0092B-C50C-407E-A947-70E740481C1C}">
                           <a14:useLocalDpi xmlns:a14="http://schemas.microsoft.com/office/drawing/2010/main" val="0"/>
@@ -2314,6 +2759,7 @@
         <w:jc w:val="both"/>
       </w:pPr>
       <w:r>
+        <w:lastRenderedPageBreak/>
         <w:t xml:space="preserve">There are two </w:t>
       </w:r>
       <w:r>
@@ -2435,14 +2881,12 @@
       <w:r>
         <w:t xml:space="preserve">By default (if no recipient type filter is chosen) or if the </w:t>
       </w:r>
-      <w:proofErr w:type="gramStart"/>
       <w:r>
         <w:rPr>
           <w:b/>
         </w:rPr>
         <w:t>Both</w:t>
       </w:r>
-      <w:proofErr w:type="gramEnd"/>
       <w:r>
         <w:t xml:space="preserve"> radio button is clicked, all recipient types will be displayed. </w:t>
       </w:r>
@@ -2568,30 +3012,28 @@
       <w:r>
         <w:t xml:space="preserve"> page, shown below:</w:t>
       </w:r>
-    </w:p>
-    <w:p>
-      <w:pPr>
-        <w:jc w:val="both"/>
-      </w:pPr>
       <w:r>
         <w:rPr>
           <w:noProof/>
-          <w:lang w:val="en-US"/>
-        </w:rPr>
-        <w:lastRenderedPageBreak/>
+        </w:rPr>
+        <w:t xml:space="preserve"> </w:t>
+      </w:r>
+    </w:p>
+    <w:p>
+      <w:pPr>
+        <w:jc w:val="both"/>
+      </w:pPr>
+    </w:p>
+    <w:p>
+      <w:pPr>
+        <w:jc w:val="both"/>
+      </w:pPr>
+      <w:r>
         <w:drawing>
-          <wp:anchor distT="0" distB="0" distL="114300" distR="114300" simplePos="0" relativeHeight="251668480" behindDoc="0" locked="0" layoutInCell="1" allowOverlap="1">
-            <wp:simplePos x="0" y="0"/>
-            <wp:positionH relativeFrom="margin">
-              <wp:align>center</wp:align>
-            </wp:positionH>
-            <wp:positionV relativeFrom="paragraph">
-              <wp:posOffset>152973</wp:posOffset>
-            </wp:positionV>
-            <wp:extent cx="4953198" cy="2667578"/>
-            <wp:effectExtent l="0" t="0" r="0" b="0"/>
-            <wp:wrapTopAndBottom/>
-            <wp:docPr id="32" name="Picture 32"/>
+          <wp:inline distT="0" distB="0" distL="0" distR="0" wp14:anchorId="73EC6DAB" wp14:editId="18DD04D8">
+            <wp:extent cx="6684264" cy="2066544"/>
+            <wp:effectExtent l="0" t="0" r="2540" b="0"/>
+            <wp:docPr id="174670130" name="Picture 1" descr="A screenshot of a computer&#10;&#10;Description automatically generated"/>
             <wp:cNvGraphicFramePr>
               <a:graphicFrameLocks xmlns:a="http://schemas.openxmlformats.org/drawingml/2006/main" noChangeAspect="1"/>
             </wp:cNvGraphicFramePr>
@@ -2599,17 +3041,11 @@
               <a:graphicData uri="http://schemas.openxmlformats.org/drawingml/2006/picture">
                 <pic:pic xmlns:pic="http://schemas.openxmlformats.org/drawingml/2006/picture">
                   <pic:nvPicPr>
-                    <pic:cNvPr id="1" name=""/>
+                    <pic:cNvPr id="174670130" name="Picture 1" descr="A screenshot of a computer&#10;&#10;Description automatically generated"/>
                     <pic:cNvPicPr/>
                   </pic:nvPicPr>
                   <pic:blipFill>
-                    <a:blip r:embed="rId18" cstate="print">
-                      <a:extLst>
-                        <a:ext uri="{28A0092B-C50C-407E-A947-70E740481C1C}">
-                          <a14:useLocalDpi xmlns:a14="http://schemas.microsoft.com/office/drawing/2010/main" val="0"/>
-                        </a:ext>
-                      </a:extLst>
-                    </a:blip>
+                    <a:blip r:embed="rId23"/>
                     <a:stretch>
                       <a:fillRect/>
                     </a:stretch>
@@ -2617,7 +3053,7 @@
                   <pic:spPr>
                     <a:xfrm>
                       <a:off x="0" y="0"/>
-                      <a:ext cx="4953198" cy="2667578"/>
+                      <a:ext cx="6684264" cy="2066544"/>
                     </a:xfrm>
                     <a:prstGeom prst="rect">
                       <a:avLst/>
@@ -2626,13 +3062,49 @@
                 </pic:pic>
               </a:graphicData>
             </a:graphic>
-            <wp14:sizeRelH relativeFrom="margin">
-              <wp14:pctWidth>0</wp14:pctWidth>
-            </wp14:sizeRelH>
-            <wp14:sizeRelV relativeFrom="margin">
-              <wp14:pctHeight>0</wp14:pctHeight>
-            </wp14:sizeRelV>
-          </wp:anchor>
+          </wp:inline>
+        </w:drawing>
+      </w:r>
+    </w:p>
+    <w:p>
+      <w:pPr>
+        <w:jc w:val="both"/>
+      </w:pPr>
+      <w:r>
+        <w:drawing>
+          <wp:inline distT="0" distB="0" distL="0" distR="0" wp14:anchorId="31F2B810" wp14:editId="4D0F9730">
+            <wp:extent cx="6686550" cy="279400"/>
+            <wp:effectExtent l="0" t="0" r="0" b="6350"/>
+            <wp:docPr id="1485517044" name="Picture 1"/>
+            <wp:cNvGraphicFramePr>
+              <a:graphicFrameLocks xmlns:a="http://schemas.openxmlformats.org/drawingml/2006/main" noChangeAspect="1"/>
+            </wp:cNvGraphicFramePr>
+            <a:graphic xmlns:a="http://schemas.openxmlformats.org/drawingml/2006/main">
+              <a:graphicData uri="http://schemas.openxmlformats.org/drawingml/2006/picture">
+                <pic:pic xmlns:pic="http://schemas.openxmlformats.org/drawingml/2006/picture">
+                  <pic:nvPicPr>
+                    <pic:cNvPr id="1485517044" name=""/>
+                    <pic:cNvPicPr/>
+                  </pic:nvPicPr>
+                  <pic:blipFill>
+                    <a:blip r:embed="rId24"/>
+                    <a:stretch>
+                      <a:fillRect/>
+                    </a:stretch>
+                  </pic:blipFill>
+                  <pic:spPr>
+                    <a:xfrm>
+                      <a:off x="0" y="0"/>
+                      <a:ext cx="6686550" cy="279400"/>
+                    </a:xfrm>
+                    <a:prstGeom prst="rect">
+                      <a:avLst/>
+                    </a:prstGeom>
+                  </pic:spPr>
+                </pic:pic>
+              </a:graphicData>
+            </a:graphic>
+          </wp:inline>
         </w:drawing>
       </w:r>
     </w:p>
@@ -2766,6 +3238,7 @@
         <w:jc w:val="both"/>
       </w:pPr>
       <w:r>
+        <w:lastRenderedPageBreak/>
         <w:t xml:space="preserve">Click on the </w:t>
       </w:r>
       <w:r>
@@ -2859,37 +3332,156 @@
     </w:p>
     <w:p>
       <w:pPr>
-        <w:jc w:val="both"/>
-      </w:pPr>
-    </w:p>
-    <w:p>
-      <w:pPr>
         <w:pStyle w:val="Heading1"/>
         <w:jc w:val="both"/>
       </w:pPr>
-      <w:bookmarkStart w:id="5" w:name="_Toc38041868"/>
-      <w:r>
-        <w:t>Log</w:t>
+      <w:r>
+        <w:t>Scoreboard</w:t>
+      </w:r>
+    </w:p>
+    <w:p>
+      <w:pPr>
+        <w:jc w:val="both"/>
+      </w:pPr>
+      <w:r>
+        <w:t xml:space="preserve">To </w:t>
+      </w:r>
+      <w:r>
+        <w:t xml:space="preserve">see the current contest scoreboard (standings), </w:t>
+      </w:r>
+      <w:r>
+        <w:t xml:space="preserve">click on the </w:t>
+      </w:r>
+      <w:r>
+        <w:rPr>
+          <w:b/>
+        </w:rPr>
+        <w:t>Scoreboard</w:t>
+      </w:r>
+      <w:r>
+        <w:t xml:space="preserve"> tab at the top right side of the page</w:t>
+      </w:r>
+      <w:r>
+        <w:t>:</w:t>
+      </w:r>
+    </w:p>
+    <w:p>
+      <w:pPr>
+        <w:jc w:val="both"/>
+      </w:pPr>
+    </w:p>
+    <w:p>
+      <w:pPr>
+        <w:jc w:val="both"/>
+      </w:pPr>
+      <w:r>
+        <w:drawing>
+          <wp:inline distT="0" distB="0" distL="0" distR="0" wp14:anchorId="01E19D3A" wp14:editId="425EA4F5">
+            <wp:extent cx="6686550" cy="1506855"/>
+            <wp:effectExtent l="0" t="0" r="0" b="0"/>
+            <wp:docPr id="1501080225" name="Picture 1" descr="A screenshot of a computer&#10;&#10;Description automatically generated"/>
+            <wp:cNvGraphicFramePr>
+              <a:graphicFrameLocks xmlns:a="http://schemas.openxmlformats.org/drawingml/2006/main" noChangeAspect="1"/>
+            </wp:cNvGraphicFramePr>
+            <a:graphic xmlns:a="http://schemas.openxmlformats.org/drawingml/2006/main">
+              <a:graphicData uri="http://schemas.openxmlformats.org/drawingml/2006/picture">
+                <pic:pic xmlns:pic="http://schemas.openxmlformats.org/drawingml/2006/picture">
+                  <pic:nvPicPr>
+                    <pic:cNvPr id="1501080225" name="Picture 1" descr="A screenshot of a computer&#10;&#10;Description automatically generated"/>
+                    <pic:cNvPicPr/>
+                  </pic:nvPicPr>
+                  <pic:blipFill>
+                    <a:blip r:embed="rId25"/>
+                    <a:stretch>
+                      <a:fillRect/>
+                    </a:stretch>
+                  </pic:blipFill>
+                  <pic:spPr>
+                    <a:xfrm>
+                      <a:off x="0" y="0"/>
+                      <a:ext cx="6686550" cy="1506855"/>
+                    </a:xfrm>
+                    <a:prstGeom prst="rect">
+                      <a:avLst/>
+                    </a:prstGeom>
+                  </pic:spPr>
+                </pic:pic>
+              </a:graphicData>
+            </a:graphic>
+          </wp:inline>
+        </w:drawing>
+      </w:r>
+    </w:p>
+    <w:p>
+      <w:pPr>
+        <w:jc w:val="both"/>
+      </w:pPr>
+      <w:r>
+        <w:t>…</w:t>
+      </w:r>
+    </w:p>
+    <w:p>
+      <w:pPr>
+        <w:pStyle w:val="Heading1"/>
+        <w:jc w:val="both"/>
+      </w:pPr>
+      <w:r>
+        <w:t>Logging Out</w:t>
+      </w:r>
+    </w:p>
+    <w:p>
+      <w:pPr>
+        <w:jc w:val="both"/>
+      </w:pPr>
+      <w:r>
+        <w:t>To logout from PC</w:t>
+      </w:r>
+      <w:r>
+        <w:rPr>
+          <w:vertAlign w:val="superscript"/>
+        </w:rPr>
+        <w:t>2</w:t>
+      </w:r>
+      <w:r>
+        <w:t xml:space="preserve">, click the </w:t>
+      </w:r>
+      <w:r>
+        <w:rPr>
+          <w:b/>
+        </w:rPr>
+        <w:t>Logout</w:t>
+      </w:r>
+      <w:r>
+        <w:t xml:space="preserve"> tab at the top right side of the page.  This will return you to the </w:t>
+      </w:r>
+      <w:r>
+        <w:rPr>
+          <w:b/>
+        </w:rPr>
+        <w:t>Login</w:t>
+      </w:r>
+      <w:r>
+        <w:t xml:space="preserve"> page.</w:t>
+      </w:r>
+    </w:p>
+    <w:p>
+      <w:pPr>
+        <w:pStyle w:val="Heading1"/>
+        <w:jc w:val="both"/>
+      </w:pPr>
+      <w:bookmarkStart w:id="5" w:name="_Toc38041869"/>
+      <w:r>
+        <w:t>About Information</w:t>
       </w:r>
       <w:bookmarkEnd w:id="5"/>
-      <w:r>
-        <w:t>ging Out</w:t>
-      </w:r>
-    </w:p>
-    <w:p>
-      <w:pPr>
-        <w:jc w:val="both"/>
-      </w:pPr>
-    </w:p>
-    <w:p>
-      <w:pPr>
-        <w:jc w:val="both"/>
-      </w:pPr>
-      <w:r>
-        <w:t>To logout from PC</w:t>
-      </w:r>
-      <w:bookmarkStart w:id="6" w:name="_GoBack"/>
-      <w:bookmarkEnd w:id="6"/>
+    </w:p>
+    <w:p>
+      <w:pPr>
+        <w:jc w:val="both"/>
+      </w:pPr>
+      <w:r>
+        <w:t>To view information about PC</w:t>
+      </w:r>
       <w:r>
         <w:rPr>
           <w:vertAlign w:val="superscript"/>
@@ -2900,72 +3492,38 @@
         <w:t xml:space="preserve">, click </w:t>
       </w:r>
       <w:r>
-        <w:t xml:space="preserve">the </w:t>
-      </w:r>
-      <w:r>
-        <w:rPr>
-          <w:b/>
-        </w:rPr>
-        <w:t>Logout</w:t>
-      </w:r>
-      <w:r>
-        <w:t xml:space="preserve"> tab at the top </w:t>
-      </w:r>
-      <w:r>
-        <w:t xml:space="preserve">right side </w:t>
-      </w:r>
-      <w:r>
-        <w:t>of the page.</w:t>
-      </w:r>
-      <w:r>
-        <w:t xml:space="preserve">  This will return you to the </w:t>
-      </w:r>
-      <w:r>
-        <w:rPr>
-          <w:b/>
-        </w:rPr>
-        <w:t>Login</w:t>
-      </w:r>
-      <w:r>
-        <w:t xml:space="preserve"> page.</w:t>
-      </w:r>
-    </w:p>
-    <w:p>
-      <w:pPr>
-        <w:jc w:val="both"/>
-      </w:pPr>
-    </w:p>
-    <w:p>
-      <w:pPr>
-        <w:jc w:val="both"/>
-      </w:pPr>
-    </w:p>
-    <w:p>
-      <w:pPr>
-        <w:jc w:val="both"/>
-      </w:pPr>
-    </w:p>
-    <w:p>
-      <w:pPr>
-        <w:jc w:val="both"/>
-      </w:pPr>
-    </w:p>
-    <w:p>
-      <w:pPr>
-        <w:pStyle w:val="Heading1"/>
-        <w:jc w:val="both"/>
-      </w:pPr>
-      <w:bookmarkStart w:id="7" w:name="_Toc38041869"/>
-      <w:r>
-        <w:lastRenderedPageBreak/>
-        <w:t>About Information</w:t>
-      </w:r>
-      <w:bookmarkEnd w:id="7"/>
-    </w:p>
-    <w:p>
-      <w:pPr>
-        <w:jc w:val="both"/>
-      </w:pPr>
+        <w:t xml:space="preserve">on the </w:t>
+      </w:r>
+      <w:r>
+        <w:rPr>
+          <w:b/>
+        </w:rPr>
+        <w:t>About</w:t>
+      </w:r>
+      <w:r>
+        <w:t xml:space="preserve"> link </w:t>
+      </w:r>
+      <w:r>
+        <w:t xml:space="preserve">available </w:t>
+      </w:r>
+      <w:r>
+        <w:t xml:space="preserve">at the bottom of </w:t>
+      </w:r>
+      <w:r>
+        <w:t>any</w:t>
+      </w:r>
+      <w:r>
+        <w:t xml:space="preserve"> page. A pop-up will be displayed with information about PC</w:t>
+      </w:r>
+      <w:r>
+        <w:rPr>
+          <w:vertAlign w:val="superscript"/>
+        </w:rPr>
+        <w:t>2</w:t>
+      </w:r>
+      <w:r>
+        <w:t xml:space="preserve"> and its creators, similar to the following:</w:t>
+      </w:r>
     </w:p>
     <w:p>
       <w:pPr>
@@ -2977,16 +3535,16 @@
           <w:lang w:val="en-US"/>
         </w:rPr>
         <w:drawing>
-          <wp:anchor distT="0" distB="0" distL="114300" distR="114300" simplePos="0" relativeHeight="251669504" behindDoc="0" locked="0" layoutInCell="1" allowOverlap="1">
+          <wp:anchor distT="0" distB="0" distL="114300" distR="114300" simplePos="0" relativeHeight="251669504" behindDoc="0" locked="0" layoutInCell="1" allowOverlap="1" wp14:anchorId="79153EA7" wp14:editId="6A27F2F0">
             <wp:simplePos x="0" y="0"/>
             <wp:positionH relativeFrom="margin">
               <wp:align>center</wp:align>
             </wp:positionH>
             <wp:positionV relativeFrom="paragraph">
-              <wp:posOffset>462937</wp:posOffset>
+              <wp:posOffset>182245</wp:posOffset>
             </wp:positionV>
-            <wp:extent cx="5369560" cy="1188720"/>
-            <wp:effectExtent l="0" t="0" r="2540" b="0"/>
+            <wp:extent cx="3475990" cy="768985"/>
+            <wp:effectExtent l="0" t="0" r="0" b="0"/>
             <wp:wrapTopAndBottom/>
             <wp:docPr id="1" name="Picture 1"/>
             <wp:cNvGraphicFramePr>
@@ -3000,7 +3558,7 @@
                     <pic:cNvPicPr/>
                   </pic:nvPicPr>
                   <pic:blipFill rotWithShape="1">
-                    <a:blip r:embed="rId19" cstate="print">
+                    <a:blip r:embed="rId26" cstate="print">
                       <a:extLst>
                         <a:ext uri="{28A0092B-C50C-407E-A947-70E740481C1C}">
                           <a14:useLocalDpi xmlns:a14="http://schemas.microsoft.com/office/drawing/2010/main" val="0"/>
@@ -3013,7 +3571,7 @@
                   <pic:spPr bwMode="auto">
                     <a:xfrm>
                       <a:off x="0" y="0"/>
-                      <a:ext cx="5369560" cy="1188720"/>
+                      <a:ext cx="3475990" cy="768985"/>
                     </a:xfrm>
                     <a:prstGeom prst="rect">
                       <a:avLst/>
@@ -3039,103 +3597,48 @@
           </wp:anchor>
         </w:drawing>
       </w:r>
-      <w:r>
-        <w:t>To view information about PC</w:t>
-      </w:r>
-      <w:r>
-        <w:rPr>
-          <w:vertAlign w:val="superscript"/>
-        </w:rPr>
-        <w:t>2</w:t>
-      </w:r>
-      <w:r>
-        <w:t xml:space="preserve">, click </w:t>
-      </w:r>
-      <w:r>
-        <w:t xml:space="preserve">on the </w:t>
+    </w:p>
+    <w:p>
+      <w:pPr>
+        <w:jc w:val="both"/>
+      </w:pPr>
+    </w:p>
+    <w:p>
+      <w:pPr>
+        <w:jc w:val="both"/>
+      </w:pPr>
+      <w:r>
+        <w:t xml:space="preserve">To exit, click the </w:t>
+      </w:r>
+      <w:r>
+        <w:rPr>
+          <w:b/>
+        </w:rPr>
+        <w:t>Close</w:t>
+      </w:r>
+      <w:r>
+        <w:t xml:space="preserve"> button in the lower </w:t>
       </w:r>
       <w:proofErr w:type="gramStart"/>
       <w:r>
+        <w:t>left hand</w:t>
+      </w:r>
+      <w:proofErr w:type="gramEnd"/>
+      <w:r>
+        <w:t xml:space="preserve"> corner of the pop-up. You will be returned to the page you were on prior to clicking the </w:t>
+      </w:r>
+      <w:r>
         <w:rPr>
           <w:b/>
         </w:rPr>
         <w:t>About</w:t>
       </w:r>
-      <w:proofErr w:type="gramEnd"/>
-      <w:r>
-        <w:t xml:space="preserve"> link </w:t>
-      </w:r>
-      <w:r>
-        <w:t xml:space="preserve">available </w:t>
-      </w:r>
-      <w:r>
-        <w:t xml:space="preserve">at the bottom of </w:t>
-      </w:r>
-      <w:r>
-        <w:t>any</w:t>
-      </w:r>
-      <w:r>
-        <w:t xml:space="preserve"> page. A pop-up will be displayed with information about PC</w:t>
-      </w:r>
-      <w:r>
-        <w:rPr>
-          <w:vertAlign w:val="superscript"/>
-        </w:rPr>
-        <w:t>2</w:t>
-      </w:r>
-      <w:r>
-        <w:t xml:space="preserve"> and its creators, similar to the following:</w:t>
-      </w:r>
-    </w:p>
-    <w:p>
-      <w:pPr>
-        <w:jc w:val="both"/>
-      </w:pPr>
-    </w:p>
-    <w:p>
-      <w:pPr>
-        <w:jc w:val="both"/>
-      </w:pPr>
-    </w:p>
-    <w:p>
-      <w:pPr>
-        <w:numPr>
-          <w:ilvl w:val="0"/>
-          <w:numId w:val="10"/>
-        </w:numPr>
-        <w:jc w:val="both"/>
-      </w:pPr>
-      <w:r>
-        <w:t xml:space="preserve">To exit, click the </w:t>
-      </w:r>
-      <w:r>
-        <w:rPr>
-          <w:b/>
-        </w:rPr>
-        <w:t>Close</w:t>
-      </w:r>
-      <w:r>
-        <w:t xml:space="preserve"> button in the lower left hand corner of the pop-up. You will be returned to the page you were on prior to clicking the </w:t>
-      </w:r>
-      <w:proofErr w:type="gramStart"/>
-      <w:r>
-        <w:rPr>
-          <w:b/>
-        </w:rPr>
-        <w:t>About</w:t>
-      </w:r>
-      <w:proofErr w:type="gramEnd"/>
       <w:r>
         <w:t xml:space="preserve"> </w:t>
       </w:r>
       <w:r>
         <w:t xml:space="preserve">link. </w:t>
       </w:r>
-    </w:p>
-    <w:p>
-      <w:pPr>
-        <w:jc w:val="both"/>
-      </w:pPr>
     </w:p>
     <w:p>
       <w:pPr>
@@ -3152,7 +3655,7 @@
       </w:pPr>
     </w:p>
     <w:sectPr>
-      <w:headerReference w:type="default" r:id="rId20"/>
+      <w:headerReference w:type="default" r:id="rId27"/>
       <w:pgSz w:w="12240" w:h="15840"/>
       <w:pgMar w:top="1110" w:right="810" w:bottom="810" w:left="900" w:header="720" w:footer="720" w:gutter="0"/>
       <w:pgNumType w:start="1"/>
@@ -3164,7 +3667,7 @@
 </file>
 
 <file path=word/endnotes.xml><?xml version="1.0" encoding="utf-8"?>
-<w:endnotes xmlns:wpc="http://schemas.microsoft.com/office/word/2010/wordprocessingCanvas" xmlns:mc="http://schemas.openxmlformats.org/markup-compatibility/2006" xmlns:o="urn:schemas-microsoft-com:office:office" xmlns:r="http://schemas.openxmlformats.org/officeDocument/2006/relationships" xmlns:m="http://schemas.openxmlformats.org/officeDocument/2006/math" xmlns:v="urn:schemas-microsoft-com:vml" xmlns:wp14="http://schemas.microsoft.com/office/word/2010/wordprocessingDrawing" xmlns:wp="http://schemas.openxmlformats.org/drawingml/2006/wordprocessingDrawing" xmlns:w10="urn:schemas-microsoft-com:office:word" xmlns:w="http://schemas.openxmlformats.org/wordprocessingml/2006/main" xmlns:w14="http://schemas.microsoft.com/office/word/2010/wordml" xmlns:w15="http://schemas.microsoft.com/office/word/2012/wordml" xmlns:wpg="http://schemas.microsoft.com/office/word/2010/wordprocessingGroup" xmlns:wpi="http://schemas.microsoft.com/office/word/2010/wordprocessingInk" xmlns:wne="http://schemas.microsoft.com/office/word/2006/wordml" xmlns:wps="http://schemas.microsoft.com/office/word/2010/wordprocessingShape" mc:Ignorable="w14 w15 wp14">
+<w:endnotes xmlns:wpc="http://schemas.microsoft.com/office/word/2010/wordprocessingCanvas" xmlns:cx="http://schemas.microsoft.com/office/drawing/2014/chartex" xmlns:cx1="http://schemas.microsoft.com/office/drawing/2015/9/8/chartex" xmlns:cx2="http://schemas.microsoft.com/office/drawing/2015/10/21/chartex" xmlns:cx3="http://schemas.microsoft.com/office/drawing/2016/5/9/chartex" xmlns:cx4="http://schemas.microsoft.com/office/drawing/2016/5/10/chartex" xmlns:cx5="http://schemas.microsoft.com/office/drawing/2016/5/11/chartex" xmlns:cx6="http://schemas.microsoft.com/office/drawing/2016/5/12/chartex" xmlns:cx7="http://schemas.microsoft.com/office/drawing/2016/5/13/chartex" xmlns:cx8="http://schemas.microsoft.com/office/drawing/2016/5/14/chartex" xmlns:mc="http://schemas.openxmlformats.org/markup-compatibility/2006" xmlns:aink="http://schemas.microsoft.com/office/drawing/2016/ink" xmlns:am3d="http://schemas.microsoft.com/office/drawing/2017/model3d" xmlns:o="urn:schemas-microsoft-com:office:office" xmlns:oel="http://schemas.microsoft.com/office/2019/extlst" xmlns:r="http://schemas.openxmlformats.org/officeDocument/2006/relationships" xmlns:m="http://schemas.openxmlformats.org/officeDocument/2006/math" xmlns:v="urn:schemas-microsoft-com:vml" xmlns:wp14="http://schemas.microsoft.com/office/word/2010/wordprocessingDrawing" xmlns:wp="http://schemas.openxmlformats.org/drawingml/2006/wordprocessingDrawing" xmlns:w10="urn:schemas-microsoft-com:office:word" xmlns:w="http://schemas.openxmlformats.org/wordprocessingml/2006/main" xmlns:w14="http://schemas.microsoft.com/office/word/2010/wordml" xmlns:w15="http://schemas.microsoft.com/office/word/2012/wordml" xmlns:w16cex="http://schemas.microsoft.com/office/word/2018/wordml/cex" xmlns:w16cid="http://schemas.microsoft.com/office/word/2016/wordml/cid" xmlns:w16="http://schemas.microsoft.com/office/word/2018/wordml" xmlns:w16sdtdh="http://schemas.microsoft.com/office/word/2020/wordml/sdtdatahash" xmlns:w16se="http://schemas.microsoft.com/office/word/2015/wordml/symex" xmlns:wpg="http://schemas.microsoft.com/office/word/2010/wordprocessingGroup" xmlns:wpi="http://schemas.microsoft.com/office/word/2010/wordprocessingInk" xmlns:wne="http://schemas.microsoft.com/office/word/2006/wordml" xmlns:wps="http://schemas.microsoft.com/office/word/2010/wordprocessingShape" mc:Ignorable="w14 w15 w16se w16cid w16 w16cex w16sdtdh wp14">
   <w:endnote w:type="separator" w:id="-1">
     <w:p>
       <w:pPr>
@@ -3189,7 +3692,7 @@
 </file>
 
 <file path=word/footnotes.xml><?xml version="1.0" encoding="utf-8"?>
-<w:footnotes xmlns:wpc="http://schemas.microsoft.com/office/word/2010/wordprocessingCanvas" xmlns:mc="http://schemas.openxmlformats.org/markup-compatibility/2006" xmlns:o="urn:schemas-microsoft-com:office:office" xmlns:r="http://schemas.openxmlformats.org/officeDocument/2006/relationships" xmlns:m="http://schemas.openxmlformats.org/officeDocument/2006/math" xmlns:v="urn:schemas-microsoft-com:vml" xmlns:wp14="http://schemas.microsoft.com/office/word/2010/wordprocessingDrawing" xmlns:wp="http://schemas.openxmlformats.org/drawingml/2006/wordprocessingDrawing" xmlns:w10="urn:schemas-microsoft-com:office:word" xmlns:w="http://schemas.openxmlformats.org/wordprocessingml/2006/main" xmlns:w14="http://schemas.microsoft.com/office/word/2010/wordml" xmlns:w15="http://schemas.microsoft.com/office/word/2012/wordml" xmlns:wpg="http://schemas.microsoft.com/office/word/2010/wordprocessingGroup" xmlns:wpi="http://schemas.microsoft.com/office/word/2010/wordprocessingInk" xmlns:wne="http://schemas.microsoft.com/office/word/2006/wordml" xmlns:wps="http://schemas.microsoft.com/office/word/2010/wordprocessingShape" mc:Ignorable="w14 w15 wp14">
+<w:footnotes xmlns:wpc="http://schemas.microsoft.com/office/word/2010/wordprocessingCanvas" xmlns:cx="http://schemas.microsoft.com/office/drawing/2014/chartex" xmlns:cx1="http://schemas.microsoft.com/office/drawing/2015/9/8/chartex" xmlns:cx2="http://schemas.microsoft.com/office/drawing/2015/10/21/chartex" xmlns:cx3="http://schemas.microsoft.com/office/drawing/2016/5/9/chartex" xmlns:cx4="http://schemas.microsoft.com/office/drawing/2016/5/10/chartex" xmlns:cx5="http://schemas.microsoft.com/office/drawing/2016/5/11/chartex" xmlns:cx6="http://schemas.microsoft.com/office/drawing/2016/5/12/chartex" xmlns:cx7="http://schemas.microsoft.com/office/drawing/2016/5/13/chartex" xmlns:cx8="http://schemas.microsoft.com/office/drawing/2016/5/14/chartex" xmlns:mc="http://schemas.openxmlformats.org/markup-compatibility/2006" xmlns:aink="http://schemas.microsoft.com/office/drawing/2016/ink" xmlns:am3d="http://schemas.microsoft.com/office/drawing/2017/model3d" xmlns:o="urn:schemas-microsoft-com:office:office" xmlns:oel="http://schemas.microsoft.com/office/2019/extlst" xmlns:r="http://schemas.openxmlformats.org/officeDocument/2006/relationships" xmlns:m="http://schemas.openxmlformats.org/officeDocument/2006/math" xmlns:v="urn:schemas-microsoft-com:vml" xmlns:wp14="http://schemas.microsoft.com/office/word/2010/wordprocessingDrawing" xmlns:wp="http://schemas.openxmlformats.org/drawingml/2006/wordprocessingDrawing" xmlns:w10="urn:schemas-microsoft-com:office:word" xmlns:w="http://schemas.openxmlformats.org/wordprocessingml/2006/main" xmlns:w14="http://schemas.microsoft.com/office/word/2010/wordml" xmlns:w15="http://schemas.microsoft.com/office/word/2012/wordml" xmlns:w16cex="http://schemas.microsoft.com/office/word/2018/wordml/cex" xmlns:w16cid="http://schemas.microsoft.com/office/word/2016/wordml/cid" xmlns:w16="http://schemas.microsoft.com/office/word/2018/wordml" xmlns:w16sdtdh="http://schemas.microsoft.com/office/word/2020/wordml/sdtdatahash" xmlns:w16se="http://schemas.microsoft.com/office/word/2015/wordml/symex" xmlns:wpg="http://schemas.microsoft.com/office/word/2010/wordprocessingGroup" xmlns:wpi="http://schemas.microsoft.com/office/word/2010/wordprocessingInk" xmlns:wne="http://schemas.microsoft.com/office/word/2006/wordml" xmlns:wps="http://schemas.microsoft.com/office/word/2010/wordprocessingShape" mc:Ignorable="w14 w15 w16se w16cid w16 w16cex w16sdtdh wp14">
   <w:footnote w:type="separator" w:id="-1">
     <w:p>
       <w:pPr>
@@ -3252,7 +3755,7 @@
 </file>
 
 <file path=word/header1.xml><?xml version="1.0" encoding="utf-8"?>
-<w:hdr xmlns:wpc="http://schemas.microsoft.com/office/word/2010/wordprocessingCanvas" xmlns:mc="http://schemas.openxmlformats.org/markup-compatibility/2006" xmlns:o="urn:schemas-microsoft-com:office:office" xmlns:r="http://schemas.openxmlformats.org/officeDocument/2006/relationships" xmlns:m="http://schemas.openxmlformats.org/officeDocument/2006/math" xmlns:v="urn:schemas-microsoft-com:vml" xmlns:wp14="http://schemas.microsoft.com/office/word/2010/wordprocessingDrawing" xmlns:wp="http://schemas.openxmlformats.org/drawingml/2006/wordprocessingDrawing" xmlns:w10="urn:schemas-microsoft-com:office:word" xmlns:w="http://schemas.openxmlformats.org/wordprocessingml/2006/main" xmlns:w14="http://schemas.microsoft.com/office/word/2010/wordml" xmlns:w15="http://schemas.microsoft.com/office/word/2012/wordml" xmlns:wpg="http://schemas.microsoft.com/office/word/2010/wordprocessingGroup" xmlns:wpi="http://schemas.microsoft.com/office/word/2010/wordprocessingInk" xmlns:wne="http://schemas.microsoft.com/office/word/2006/wordml" xmlns:wps="http://schemas.microsoft.com/office/word/2010/wordprocessingShape" mc:Ignorable="w14 w15 wp14">
+<w:hdr xmlns:wpc="http://schemas.microsoft.com/office/word/2010/wordprocessingCanvas" xmlns:cx="http://schemas.microsoft.com/office/drawing/2014/chartex" xmlns:cx1="http://schemas.microsoft.com/office/drawing/2015/9/8/chartex" xmlns:cx2="http://schemas.microsoft.com/office/drawing/2015/10/21/chartex" xmlns:cx3="http://schemas.microsoft.com/office/drawing/2016/5/9/chartex" xmlns:cx4="http://schemas.microsoft.com/office/drawing/2016/5/10/chartex" xmlns:cx5="http://schemas.microsoft.com/office/drawing/2016/5/11/chartex" xmlns:cx6="http://schemas.microsoft.com/office/drawing/2016/5/12/chartex" xmlns:cx7="http://schemas.microsoft.com/office/drawing/2016/5/13/chartex" xmlns:cx8="http://schemas.microsoft.com/office/drawing/2016/5/14/chartex" xmlns:mc="http://schemas.openxmlformats.org/markup-compatibility/2006" xmlns:aink="http://schemas.microsoft.com/office/drawing/2016/ink" xmlns:am3d="http://schemas.microsoft.com/office/drawing/2017/model3d" xmlns:o="urn:schemas-microsoft-com:office:office" xmlns:oel="http://schemas.microsoft.com/office/2019/extlst" xmlns:r="http://schemas.openxmlformats.org/officeDocument/2006/relationships" xmlns:m="http://schemas.openxmlformats.org/officeDocument/2006/math" xmlns:v="urn:schemas-microsoft-com:vml" xmlns:wp14="http://schemas.microsoft.com/office/word/2010/wordprocessingDrawing" xmlns:wp="http://schemas.openxmlformats.org/drawingml/2006/wordprocessingDrawing" xmlns:w10="urn:schemas-microsoft-com:office:word" xmlns:w="http://schemas.openxmlformats.org/wordprocessingml/2006/main" xmlns:w14="http://schemas.microsoft.com/office/word/2010/wordml" xmlns:w15="http://schemas.microsoft.com/office/word/2012/wordml" xmlns:w16cex="http://schemas.microsoft.com/office/word/2018/wordml/cex" xmlns:w16cid="http://schemas.microsoft.com/office/word/2016/wordml/cid" xmlns:w16="http://schemas.microsoft.com/office/word/2018/wordml" xmlns:w16sdtdh="http://schemas.microsoft.com/office/word/2020/wordml/sdtdatahash" xmlns:w16se="http://schemas.microsoft.com/office/word/2015/wordml/symex" xmlns:wpg="http://schemas.microsoft.com/office/word/2010/wordprocessingGroup" xmlns:wpi="http://schemas.microsoft.com/office/word/2010/wordprocessingInk" xmlns:wne="http://schemas.microsoft.com/office/word/2006/wordml" xmlns:wps="http://schemas.microsoft.com/office/word/2010/wordprocessingShape" mc:Ignorable="w14 w15 w16se w16cid w16 w16cex w16sdtdh wp14">
   <w:p>
     <w:pPr>
       <w:rPr>
@@ -3299,6 +3802,7 @@
       </w:rPr>
       <w:t xml:space="preserve"> PC</w:t>
     </w:r>
+    <w:proofErr w:type="gramEnd"/>
     <w:r>
       <w:rPr>
         <w:rFonts w:ascii="Times New Roman" w:eastAsia="Times New Roman" w:hAnsi="Times New Roman" w:cs="Times New Roman"/>
@@ -3309,7 +3813,6 @@
       </w:rPr>
       <w:t>2</w:t>
     </w:r>
-    <w:proofErr w:type="gramEnd"/>
     <w:r>
       <w:rPr>
         <w:rFonts w:ascii="Times New Roman" w:eastAsia="Times New Roman" w:hAnsi="Times New Roman" w:cs="Times New Roman"/>
@@ -3427,7 +3930,7 @@
 </file>
 
 <file path=word/numbering.xml><?xml version="1.0" encoding="utf-8"?>
-<w:numbering xmlns:wpc="http://schemas.microsoft.com/office/word/2010/wordprocessingCanvas" xmlns:mc="http://schemas.openxmlformats.org/markup-compatibility/2006" xmlns:o="urn:schemas-microsoft-com:office:office" xmlns:r="http://schemas.openxmlformats.org/officeDocument/2006/relationships" xmlns:m="http://schemas.openxmlformats.org/officeDocument/2006/math" xmlns:v="urn:schemas-microsoft-com:vml" xmlns:wp14="http://schemas.microsoft.com/office/word/2010/wordprocessingDrawing" xmlns:wp="http://schemas.openxmlformats.org/drawingml/2006/wordprocessingDrawing" xmlns:w10="urn:schemas-microsoft-com:office:word" xmlns:w="http://schemas.openxmlformats.org/wordprocessingml/2006/main" xmlns:w14="http://schemas.microsoft.com/office/word/2010/wordml" xmlns:w15="http://schemas.microsoft.com/office/word/2012/wordml" xmlns:wpg="http://schemas.microsoft.com/office/word/2010/wordprocessingGroup" xmlns:wpi="http://schemas.microsoft.com/office/word/2010/wordprocessingInk" xmlns:wne="http://schemas.microsoft.com/office/word/2006/wordml" xmlns:wps="http://schemas.microsoft.com/office/word/2010/wordprocessingShape" mc:Ignorable="w14 w15 wp14">
+<w:numbering xmlns:wpc="http://schemas.microsoft.com/office/word/2010/wordprocessingCanvas" xmlns:cx="http://schemas.microsoft.com/office/drawing/2014/chartex" xmlns:cx1="http://schemas.microsoft.com/office/drawing/2015/9/8/chartex" xmlns:cx2="http://schemas.microsoft.com/office/drawing/2015/10/21/chartex" xmlns:cx3="http://schemas.microsoft.com/office/drawing/2016/5/9/chartex" xmlns:cx4="http://schemas.microsoft.com/office/drawing/2016/5/10/chartex" xmlns:cx5="http://schemas.microsoft.com/office/drawing/2016/5/11/chartex" xmlns:cx6="http://schemas.microsoft.com/office/drawing/2016/5/12/chartex" xmlns:cx7="http://schemas.microsoft.com/office/drawing/2016/5/13/chartex" xmlns:cx8="http://schemas.microsoft.com/office/drawing/2016/5/14/chartex" xmlns:mc="http://schemas.openxmlformats.org/markup-compatibility/2006" xmlns:aink="http://schemas.microsoft.com/office/drawing/2016/ink" xmlns:am3d="http://schemas.microsoft.com/office/drawing/2017/model3d" xmlns:o="urn:schemas-microsoft-com:office:office" xmlns:oel="http://schemas.microsoft.com/office/2019/extlst" xmlns:r="http://schemas.openxmlformats.org/officeDocument/2006/relationships" xmlns:m="http://schemas.openxmlformats.org/officeDocument/2006/math" xmlns:v="urn:schemas-microsoft-com:vml" xmlns:wp14="http://schemas.microsoft.com/office/word/2010/wordprocessingDrawing" xmlns:wp="http://schemas.openxmlformats.org/drawingml/2006/wordprocessingDrawing" xmlns:w10="urn:schemas-microsoft-com:office:word" xmlns:w="http://schemas.openxmlformats.org/wordprocessingml/2006/main" xmlns:w14="http://schemas.microsoft.com/office/word/2010/wordml" xmlns:w15="http://schemas.microsoft.com/office/word/2012/wordml" xmlns:w16cex="http://schemas.microsoft.com/office/word/2018/wordml/cex" xmlns:w16cid="http://schemas.microsoft.com/office/word/2016/wordml/cid" xmlns:w16="http://schemas.microsoft.com/office/word/2018/wordml" xmlns:w16sdtdh="http://schemas.microsoft.com/office/word/2020/wordml/sdtdatahash" xmlns:w16se="http://schemas.microsoft.com/office/word/2015/wordml/symex" xmlns:wpg="http://schemas.microsoft.com/office/word/2010/wordprocessingGroup" xmlns:wpi="http://schemas.microsoft.com/office/word/2010/wordprocessingInk" xmlns:wne="http://schemas.microsoft.com/office/word/2006/wordml" xmlns:wps="http://schemas.microsoft.com/office/word/2010/wordprocessingShape" mc:Ignorable="w14 w15 w16se w16cid w16 w16cex w16sdtdh wp14">
   <w:abstractNum w:abstractNumId="0" w15:restartNumberingAfterBreak="0">
     <w:nsid w:val="02C86969"/>
     <w:multiLevelType w:val="multilevel"/>
@@ -4559,41 +5062,41 @@
       </w:rPr>
     </w:lvl>
   </w:abstractNum>
-  <w:num w:numId="1">
+  <w:num w:numId="1" w16cid:durableId="1456867638">
     <w:abstractNumId w:val="5"/>
   </w:num>
-  <w:num w:numId="2">
+  <w:num w:numId="2" w16cid:durableId="1550803960">
     <w:abstractNumId w:val="6"/>
   </w:num>
-  <w:num w:numId="3">
+  <w:num w:numId="3" w16cid:durableId="391999961">
     <w:abstractNumId w:val="4"/>
   </w:num>
-  <w:num w:numId="4">
+  <w:num w:numId="4" w16cid:durableId="939294465">
     <w:abstractNumId w:val="3"/>
   </w:num>
-  <w:num w:numId="5">
+  <w:num w:numId="5" w16cid:durableId="752358603">
     <w:abstractNumId w:val="1"/>
   </w:num>
-  <w:num w:numId="6">
+  <w:num w:numId="6" w16cid:durableId="723259740">
     <w:abstractNumId w:val="2"/>
   </w:num>
-  <w:num w:numId="7">
+  <w:num w:numId="7" w16cid:durableId="348802499">
     <w:abstractNumId w:val="7"/>
   </w:num>
-  <w:num w:numId="8">
+  <w:num w:numId="8" w16cid:durableId="1542937975">
     <w:abstractNumId w:val="0"/>
   </w:num>
-  <w:num w:numId="9">
+  <w:num w:numId="9" w16cid:durableId="1144353815">
     <w:abstractNumId w:val="9"/>
   </w:num>
-  <w:num w:numId="10">
+  <w:num w:numId="10" w16cid:durableId="930620414">
     <w:abstractNumId w:val="8"/>
   </w:num>
 </w:numbering>
 </file>
 
 <file path=word/styles.xml><?xml version="1.0" encoding="utf-8"?>
-<w:styles xmlns:mc="http://schemas.openxmlformats.org/markup-compatibility/2006" xmlns:r="http://schemas.openxmlformats.org/officeDocument/2006/relationships" xmlns:w="http://schemas.openxmlformats.org/wordprocessingml/2006/main" xmlns:w14="http://schemas.microsoft.com/office/word/2010/wordml" xmlns:w15="http://schemas.microsoft.com/office/word/2012/wordml" mc:Ignorable="w14 w15">
+<w:styles xmlns:mc="http://schemas.openxmlformats.org/markup-compatibility/2006" xmlns:r="http://schemas.openxmlformats.org/officeDocument/2006/relationships" xmlns:w="http://schemas.openxmlformats.org/wordprocessingml/2006/main" xmlns:w14="http://schemas.microsoft.com/office/word/2010/wordml" xmlns:w15="http://schemas.microsoft.com/office/word/2012/wordml" xmlns:w16cex="http://schemas.microsoft.com/office/word/2018/wordml/cex" xmlns:w16cid="http://schemas.microsoft.com/office/word/2016/wordml/cid" xmlns:w16="http://schemas.microsoft.com/office/word/2018/wordml" xmlns:w16sdtdh="http://schemas.microsoft.com/office/word/2020/wordml/sdtdatahash" xmlns:w16se="http://schemas.microsoft.com/office/word/2015/wordml/symex" mc:Ignorable="w14 w15 w16se w16cid w16 w16cex w16sdtdh">
   <w:docDefaults>
     <w:rPrDefault>
       <w:rPr>
@@ -4609,7 +5112,7 @@
       </w:pPr>
     </w:pPrDefault>
   </w:docDefaults>
-  <w:latentStyles w:defLockedState="0" w:defUIPriority="99" w:defSemiHidden="0" w:defUnhideWhenUsed="0" w:defQFormat="0" w:count="371">
+  <w:latentStyles w:defLockedState="0" w:defUIPriority="99" w:defSemiHidden="0" w:defUnhideWhenUsed="0" w:defQFormat="0" w:count="376">
     <w:lsdException w:name="Normal" w:uiPriority="0" w:qFormat="1"/>
     <w:lsdException w:name="heading 1" w:uiPriority="9" w:qFormat="1"/>
     <w:lsdException w:name="heading 2" w:semiHidden="1" w:uiPriority="9" w:unhideWhenUsed="1" w:qFormat="1"/>
@@ -4981,6 +5484,11 @@
     <w:lsdException w:name="List Table 5 Dark Accent 6" w:uiPriority="50"/>
     <w:lsdException w:name="List Table 6 Colorful Accent 6" w:uiPriority="51"/>
     <w:lsdException w:name="List Table 7 Colorful Accent 6" w:uiPriority="52"/>
+    <w:lsdException w:name="Mention" w:semiHidden="1" w:unhideWhenUsed="1"/>
+    <w:lsdException w:name="Smart Hyperlink" w:semiHidden="1" w:unhideWhenUsed="1"/>
+    <w:lsdException w:name="Hashtag" w:semiHidden="1" w:unhideWhenUsed="1"/>
+    <w:lsdException w:name="Unresolved Mention" w:semiHidden="1" w:unhideWhenUsed="1"/>
+    <w:lsdException w:name="Smart Link" w:semiHidden="1" w:unhideWhenUsed="1"/>
   </w:latentStyles>
   <w:style w:type="paragraph" w:default="1" w:styleId="Normal">
     <w:name w:val="Normal"/>

</xml_diff>